<commit_message>
ajout de nouveaux fichiers comme R3.05 ou R3.10
</commit_message>
<xml_diff>
--- a/Annee2/S3/R3_10_Gestion/TD1.docx
+++ b/Annee2/S3/R3_10_Gestion/TD1.docx
@@ -1,6 +1,6 @@
 
 <file path=word/document.xml><?xml version="1.0" encoding="utf-8"?>
-<w:document xmlns:wpc="http://schemas.microsoft.com/office/word/2010/wordprocessingCanvas" xmlns:cx="http://schemas.microsoft.com/office/drawing/2014/chartex" xmlns:cx1="http://schemas.microsoft.com/office/drawing/2015/9/8/chartex" xmlns:mc="http://schemas.openxmlformats.org/markup-compatibility/2006" xmlns:o="urn:schemas-microsoft-com:office:office" xmlns:r="http://schemas.openxmlformats.org/officeDocument/2006/relationships" xmlns:m="http://schemas.openxmlformats.org/officeDocument/2006/math" xmlns:v="urn:schemas-microsoft-com:vml" xmlns:wp14="http://schemas.microsoft.com/office/word/2010/wordprocessingDrawing" xmlns:wp="http://schemas.openxmlformats.org/drawingml/2006/wordprocessingDrawing" xmlns:w10="urn:schemas-microsoft-com:office:word" xmlns:w="http://schemas.openxmlformats.org/wordprocessingml/2006/main" xmlns:w14="http://schemas.microsoft.com/office/word/2010/wordml" xmlns:w15="http://schemas.microsoft.com/office/word/2012/wordml" xmlns:w16se="http://schemas.microsoft.com/office/word/2015/wordml/symex" xmlns:wpg="http://schemas.microsoft.com/office/word/2010/wordprocessingGroup" xmlns:wpi="http://schemas.microsoft.com/office/word/2010/wordprocessingInk" xmlns:wne="http://schemas.microsoft.com/office/word/2006/wordml" xmlns:wps="http://schemas.microsoft.com/office/word/2010/wordprocessingShape" mc:Ignorable="w14 w15 w16se wp14">
+<w:document xmlns:wpc="http://schemas.microsoft.com/office/word/2010/wordprocessingCanvas" xmlns:cx="http://schemas.microsoft.com/office/drawing/2014/chartex" xmlns:cx1="http://schemas.microsoft.com/office/drawing/2015/9/8/chartex" xmlns:cx2="http://schemas.microsoft.com/office/drawing/2015/10/21/chartex" xmlns:cx3="http://schemas.microsoft.com/office/drawing/2016/5/9/chartex" xmlns:cx4="http://schemas.microsoft.com/office/drawing/2016/5/10/chartex" xmlns:cx5="http://schemas.microsoft.com/office/drawing/2016/5/11/chartex" xmlns:cx6="http://schemas.microsoft.com/office/drawing/2016/5/12/chartex" xmlns:cx7="http://schemas.microsoft.com/office/drawing/2016/5/13/chartex" xmlns:cx8="http://schemas.microsoft.com/office/drawing/2016/5/14/chartex" xmlns:mc="http://schemas.openxmlformats.org/markup-compatibility/2006" xmlns:aink="http://schemas.microsoft.com/office/drawing/2016/ink" xmlns:am3d="http://schemas.microsoft.com/office/drawing/2017/model3d" xmlns:o="urn:schemas-microsoft-com:office:office" xmlns:oel="http://schemas.microsoft.com/office/2019/extlst" xmlns:r="http://schemas.openxmlformats.org/officeDocument/2006/relationships" xmlns:m="http://schemas.openxmlformats.org/officeDocument/2006/math" xmlns:v="urn:schemas-microsoft-com:vml" xmlns:wp14="http://schemas.microsoft.com/office/word/2010/wordprocessingDrawing" xmlns:wp="http://schemas.openxmlformats.org/drawingml/2006/wordprocessingDrawing" xmlns:w10="urn:schemas-microsoft-com:office:word" xmlns:w="http://schemas.openxmlformats.org/wordprocessingml/2006/main" xmlns:w14="http://schemas.microsoft.com/office/word/2010/wordml" xmlns:w15="http://schemas.microsoft.com/office/word/2012/wordml" xmlns:w16cex="http://schemas.microsoft.com/office/word/2018/wordml/cex" xmlns:w16cid="http://schemas.microsoft.com/office/word/2016/wordml/cid" xmlns:w16="http://schemas.microsoft.com/office/word/2018/wordml" xmlns:w16sdtdh="http://schemas.microsoft.com/office/word/2020/wordml/sdtdatahash" xmlns:w16se="http://schemas.microsoft.com/office/word/2015/wordml/symex" xmlns:wpg="http://schemas.microsoft.com/office/word/2010/wordprocessingGroup" xmlns:wpi="http://schemas.microsoft.com/office/word/2010/wordprocessingInk" xmlns:wne="http://schemas.microsoft.com/office/word/2006/wordml" xmlns:wps="http://schemas.microsoft.com/office/word/2010/wordprocessingShape" mc:Ignorable="w14 w15 w16se w16cid w16 w16cex w16sdtdh wp14">
   <w:body>
     <w:p>
       <w:pPr>
@@ -69,6 +69,9 @@
       <w:r>
         <w:t> ?</w:t>
       </w:r>
+      <w:r>
+        <w:t xml:space="preserve"> </w:t>
+      </w:r>
     </w:p>
     <w:p>
       <w:pPr>
@@ -83,6 +86,23 @@
       </w:r>
       <w:r>
         <w:t>.</w:t>
+      </w:r>
+      <w:r>
+        <w:t xml:space="preserve"> </w:t>
+      </w:r>
+      <w:r>
+        <w:rPr>
+          <w:b w:val="0"/>
+          <w:bCs/>
+        </w:rPr>
+        <w:t>Les préjugés, l’encrage mental</w:t>
+      </w:r>
+      <w:r>
+        <w:rPr>
+          <w:b w:val="0"/>
+          <w:bCs/>
+        </w:rPr>
+        <w:t>. Ces impressions vont influencer les paroles</w:t>
       </w:r>
     </w:p>
     <w:p>
@@ -108,7 +128,25 @@
           <w:numId w:val="0"/>
         </w:numPr>
         <w:ind w:left="720"/>
-      </w:pPr>
+        <w:rPr>
+          <w:b w:val="0"/>
+          <w:bCs/>
+        </w:rPr>
+      </w:pPr>
+      <w:r>
+        <w:rPr>
+          <w:b w:val="0"/>
+          <w:bCs/>
+        </w:rPr>
+        <w:t xml:space="preserve">Si les biais </w:t>
+      </w:r>
+      <w:r>
+        <w:rPr>
+          <w:b w:val="0"/>
+          <w:bCs/>
+        </w:rPr>
+        <w:t xml:space="preserve">sont biaisés alors il n’y aura pas de bonnes décisions prises </w:t>
+      </w:r>
     </w:p>
     <w:p>
       <w:pPr>
@@ -380,8 +418,6 @@
       <w:r>
         <w:t>.</w:t>
       </w:r>
-      <w:bookmarkStart w:id="0" w:name="_GoBack"/>
-      <w:bookmarkEnd w:id="0"/>
     </w:p>
     <w:p>
       <w:r>
@@ -404,7 +440,11 @@
         <w:t xml:space="preserve">Avant de s’installer près du campus de la Nive, Thierry a murement réfléchi. À la suite de son divorce, il a dû déménager et son ancien restaurant est devenu trop éloigné de son nouveau domicile. Il a hésité à </w:t>
       </w:r>
       <w:r>
-        <w:t>ouvrir un kebab, car jusqu’à présent il tenait un restaurant traditionnel et il ne connait pas trop les habitudes des étudiants. Il a hésité à ouvrir un restaurant qui cible les salariés du midi dans la zone Saint Etienne. La dépense moyenne d’un salarié est plus importante et la concurrence semblait moins nombreuse, mais la zone Saint Etienne est difficile d’accès depuis son nouveau logement.</w:t>
+        <w:t xml:space="preserve">ouvrir un kebab, car jusqu’à présent il tenait un restaurant traditionnel et il ne connait pas trop les habitudes des étudiants. Il a hésité à ouvrir un restaurant qui cible les salariés du midi dans la zone Saint Etienne. La dépense moyenne </w:t>
+      </w:r>
+      <w:r>
+        <w:lastRenderedPageBreak/>
+        <w:t>d’un salarié est plus importante et la concurrence semblait moins nombreuse, mais la zone Saint Etienne est difficile d’accès depuis son nouveau logement.</w:t>
       </w:r>
     </w:p>
     <w:p>
@@ -431,253 +471,220 @@
         <w:rPr>
           <w:b/>
         </w:rPr>
+        <w:t xml:space="preserve">Revue </w:t>
+      </w:r>
+      <w:proofErr w:type="spellStart"/>
+      <w:r>
+        <w:rPr>
+          <w:b/>
+        </w:rPr>
+        <w:t>Gérer&amp;Comprendre</w:t>
+      </w:r>
+      <w:proofErr w:type="spellEnd"/>
+      <w:r>
+        <w:rPr>
+          <w:b/>
+        </w:rPr>
+        <w:t xml:space="preserve"> :</w:t>
+      </w:r>
+      <w:r>
+        <w:t xml:space="preserve"> Pourrez-vous nous raconter la naissance de l'outil Bilan Carbone® ?</w:t>
+      </w:r>
+    </w:p>
+    <w:p>
+      <w:pPr>
+        <w:jc w:val="both"/>
+      </w:pPr>
+      <w:r>
+        <w:rPr>
+          <w:b/>
+        </w:rPr>
+        <w:t>Thomas Gourdon :</w:t>
+      </w:r>
+      <w:r>
+        <w:t xml:space="preserve"> [...] Au début des années 2000, Jean-Marc </w:t>
+      </w:r>
+      <w:proofErr w:type="spellStart"/>
+      <w:r>
+        <w:t>Jancovici</w:t>
+      </w:r>
+      <w:proofErr w:type="spellEnd"/>
+      <w:r>
+        <w:t>, ingénieur de formation et consultant (encore peu médiatique à l'époque) s'intéresse au changement climatique et propose une méthode de calcul, [...] qu'il présente à des acteurs publics; il frappe à plusieurs portes dont celle du ministère de l'environnement mais n'obtient apparemment rien de concret. C'est alors qu'il contacte le responsable du Service Economie de l'ADEME, Jean-Pierre Tabet, qui s'y intéresse.</w:t>
+      </w:r>
+    </w:p>
+    <w:p>
+      <w:pPr>
+        <w:jc w:val="both"/>
+      </w:pPr>
+      <w:r>
+        <w:rPr>
+          <w:b/>
+        </w:rPr>
+        <w:t>G&amp;C :</w:t>
+      </w:r>
+      <w:r>
+        <w:t xml:space="preserve"> Tout est donc parti d'un petit tableur. Pourquoi cet intérêt de l'ADEME ? </w:t>
+      </w:r>
+    </w:p>
+    <w:p>
+      <w:pPr>
+        <w:jc w:val="both"/>
+      </w:pPr>
+      <w:r>
+        <w:rPr>
+          <w:b/>
+        </w:rPr>
+        <w:t>Thomas Gourdon :</w:t>
+      </w:r>
+      <w:r>
+        <w:t xml:space="preserve"> Nous avons une culture d'ingénieur, il nous faut des calculs pour appréhender la réalité ! [...] C'est lié au cœur de métier de l'ADEME: favoriser la transition environnementale via les acteurs économiques que sont les collectivités et les entreprises. Un des enjeux est le suivant: « comment mieux parler ‘’environnement’’ avec les entreprises pour que cela soit dans leur agenda ? » L'idée est entre autres d'impulser des changements de comportement au travers d'outils et de méthodes. [...] </w:t>
+      </w:r>
+    </w:p>
+    <w:p>
+      <w:pPr>
+        <w:jc w:val="both"/>
+      </w:pPr>
+      <w:r>
+        <w:rPr>
+          <w:b/>
+        </w:rPr>
+        <w:t>G&amp;C:</w:t>
+      </w:r>
+      <w:r>
+        <w:t xml:space="preserve"> Les problématiques « climat » étaient-elles déjà traitées à l'ADEME ?</w:t>
+      </w:r>
+    </w:p>
+    <w:p>
+      <w:pPr>
+        <w:jc w:val="both"/>
+      </w:pPr>
+      <w:r>
+        <w:rPr>
+          <w:b/>
+        </w:rPr>
+        <w:t>Thomas Gourdon</w:t>
+      </w:r>
+      <w:r>
+        <w:rPr>
+          <w:b/>
+        </w:rPr>
+        <w:t xml:space="preserve"> </w:t>
+      </w:r>
+      <w:r>
+        <w:rPr>
+          <w:b/>
+        </w:rPr>
+        <w:t>:</w:t>
+      </w:r>
+      <w:r>
+        <w:t xml:space="preserve"> Très peu. À l'époque, « l'ADEME et le climat », c'était nouveau. [...] Le ministère de l'environnement a toujours conservé le leadership sur le thème</w:t>
+      </w:r>
+      <w:r>
+        <w:t xml:space="preserve"> du climat pour les entreprises à travers le dispositif des quotas. À l'ADEME, nous nous sommes emparés du thème sans l'avoir vraiment prémédité : il n'y a pas eu d'études marketing à la base mais simplement des rencontres et une forte intuition sur le sujet [pendant 10 ans, l'ADEME a soutenu l'utilisation massive du Bilan Carbone® par les entreprises françaises, avec succès] Au passage, le Service Climat avait été constitué en 2010. [...] Politiquement, c'était la première fois qu'il y avait le mot « climat » dans une rubrique de notre organigramme : cette thématique entrait dès lors dans nos compétences de manière officielle.</w:t>
+      </w:r>
+    </w:p>
+    <w:p>
+      <w:pPr>
+        <w:pStyle w:val="Citation"/>
+      </w:pPr>
+      <w:r>
+        <w:t xml:space="preserve">Extrait de </w:t>
+      </w:r>
+      <w:proofErr w:type="spellStart"/>
+      <w:r>
+        <w:t>Pallez</w:t>
+      </w:r>
+      <w:proofErr w:type="spellEnd"/>
+      <w:r>
+        <w:t xml:space="preserve"> F, Le Breton M, Gourdon T. « L’élaboration d'une politique publique environnementale, le Bilan Carbone », Annales des Mines - Gérer et comprendre, </w:t>
+      </w:r>
+    </w:p>
+    <w:p>
+      <w:pPr>
+        <w:pStyle w:val="Citation"/>
+      </w:pPr>
+      <w:r>
+        <w:t>2017/3 (n° 129), p. 13-19</w:t>
+      </w:r>
+    </w:p>
+    <w:p>
+      <w:pPr>
+        <w:pStyle w:val="document"/>
+      </w:pPr>
+      <w:r>
+        <w:t>Document 4</w:t>
+      </w:r>
+      <w:r>
+        <w:t> :</w:t>
+      </w:r>
+      <w:r>
+        <w:t xml:space="preserve"> </w:t>
+      </w:r>
+      <w:r>
+        <w:t>IA : les biais, une arme de discrimination massive</w:t>
+      </w:r>
+    </w:p>
+    <w:p>
+      <w:pPr>
+        <w:rPr>
+          <w:i/>
+        </w:rPr>
+      </w:pPr>
+      <w:r>
+        <w:rPr>
+          <w:i/>
+        </w:rPr>
+        <w:t>LES DEFIS DE L'INTELLIGENCE ARTIFICIELLE 2/5 C'est le côté obscur de l'intelligence artificielle, celui qui nous renvoie un reflet parfois déplaisant de nous-même : les biais. Dans les données, ils peuvent fausser les résultats.</w:t>
+      </w:r>
+    </w:p>
+    <w:p>
+      <w:r>
+        <w:t>Lors d'un recrutement, quels sont les critères que nous prenons en compte ? Ces critères peuvent être justifiés (le diplôme, l'expérience, etc.) ou arbitraires (le nom, le sexe, etc.). Ils peuvent donc induire des biais.</w:t>
+      </w:r>
+    </w:p>
+    <w:p>
+      <w:r>
+        <w:t>Quand vous donnez une pile de CV à un algorithme pour qu'il en retire les meilleurs candidats, il peut se fonder sur les profils qui ont déjà fait leurs preuves dans l'entreprise. Plus le parcours du candidat ressemble à celui de ces bons travailleurs, plus il reçoit une note élevée ; note qui va décider des chances d'embauche. De cette manière, la machine peut très bien faire ressortir des hommes blancs de quarante ans parce que l'entreprise a toujours recruté ces profils jusqu'à présent.</w:t>
+      </w:r>
+    </w:p>
+    <w:p>
+      <w:r>
+        <w:t>Pourquoi ? Car l'échantillon qui sert à induire le candidat idéal est biaisé. Si l'algorithme prend en compte le nom de famille, ou le lieu d'habitation, il peut facilement se retrouver à discriminer les profils selon leur couleur de peau, même si ce n'était pas un critère de sélection à l'origine.</w:t>
+      </w:r>
+    </w:p>
+    <w:p>
+      <w:r>
         <w:lastRenderedPageBreak/>
-        <w:t xml:space="preserve">Revue </w:t>
+        <w:t xml:space="preserve">C'est ce qui est arrivé au St </w:t>
       </w:r>
       <w:proofErr w:type="spellStart"/>
       <w:r>
-        <w:rPr>
-          <w:b/>
-        </w:rPr>
-        <w:t>Gérer&amp;Comprendre</w:t>
+        <w:t>George's</w:t>
       </w:r>
       <w:proofErr w:type="spellEnd"/>
       <w:r>
-        <w:rPr>
-          <w:b/>
-        </w:rPr>
-        <w:t xml:space="preserve"> :</w:t>
-      </w:r>
-      <w:r>
-        <w:t xml:space="preserve"> Pourrez-vous nous raconter la naissance de l'outil Bilan Carbone® ?</w:t>
-      </w:r>
-    </w:p>
-    <w:p>
-      <w:pPr>
-        <w:jc w:val="both"/>
-      </w:pPr>
-      <w:r>
-        <w:rPr>
-          <w:b/>
-        </w:rPr>
-        <w:t>Thomas Gourdon :</w:t>
-      </w:r>
-      <w:r>
-        <w:t xml:space="preserve"> [...] Au début des années 2000, Jean-Marc </w:t>
+        <w:t xml:space="preserve"> Hospital de Londres dans les années 1970. « L'ordinateur a appris à partir des humains comment discriminer, et il a fait le travail avec une efficacité à couper le souffle », ironise Cathy </w:t>
       </w:r>
       <w:proofErr w:type="spellStart"/>
       <w:r>
-        <w:t>Jancovici</w:t>
+        <w:t>O'Neil</w:t>
       </w:r>
       <w:proofErr w:type="spellEnd"/>
       <w:r>
-        <w:t xml:space="preserve">, ingénieur de formation et consultant (encore peu médiatique à l'époque) s'intéresse au changement climatique et propose une méthode de calcul, [...] qu'il présente à des acteurs publics; il frappe à plusieurs portes dont celle du ministère de l'environnement mais n'obtient apparemment rien de concret. C'est alors qu'il contacte le responsable du Service Economie de l'ADEME, Jean-Pierre </w:t>
+        <w:t xml:space="preserve"> dans son essai « </w:t>
       </w:r>
       <w:proofErr w:type="spellStart"/>
       <w:r>
-        <w:t>Tabet</w:t>
+        <w:t>Weapons</w:t>
       </w:r>
       <w:proofErr w:type="spellEnd"/>
       <w:r>
-        <w:t>, qui s'y intéresse.</w:t>
-      </w:r>
-    </w:p>
-    <w:p>
-      <w:pPr>
-        <w:jc w:val="both"/>
-      </w:pPr>
-      <w:r>
-        <w:rPr>
-          <w:b/>
-        </w:rPr>
-        <w:t>G&amp;C :</w:t>
-      </w:r>
-      <w:r>
-        <w:t xml:space="preserve"> Tout est donc parti d'un petit tableur. Pourquoi cet intérêt de l'ADEME ? </w:t>
-      </w:r>
-    </w:p>
-    <w:p>
-      <w:pPr>
-        <w:jc w:val="both"/>
-      </w:pPr>
-      <w:r>
-        <w:rPr>
-          <w:b/>
-        </w:rPr>
-        <w:t>Thomas Gourdon :</w:t>
-      </w:r>
-      <w:r>
-        <w:t xml:space="preserve"> Nous avons une culture d'ingénieur, il nous faut des calculs pour appréhender la réalité ! [...] C'est lié au cœur de métier de l'ADEME: favoriser la transition environnementale via les acteurs économiques que sont les collectivités et les entreprises. Un des enjeux est le suivant: « comment mieux parler ‘’environnement’’ avec les entreprises pour que cela soit dans leur agenda ? » L'idée est entre autres d'impulser des changements de comportement au travers d'outils et de méthodes. [...] </w:t>
-      </w:r>
-    </w:p>
-    <w:p>
-      <w:pPr>
-        <w:jc w:val="both"/>
-      </w:pPr>
-      <w:r>
-        <w:rPr>
-          <w:b/>
-        </w:rPr>
-        <w:t>G&amp;C:</w:t>
-      </w:r>
-      <w:r>
-        <w:t xml:space="preserve"> Les problématiques « climat » étaient-elles déjà traitées à l'ADEME ?</w:t>
-      </w:r>
-    </w:p>
-    <w:p>
-      <w:pPr>
-        <w:jc w:val="both"/>
-      </w:pPr>
-      <w:r>
-        <w:rPr>
-          <w:b/>
-        </w:rPr>
-        <w:t>Thomas Gourdon</w:t>
-      </w:r>
-      <w:r>
-        <w:rPr>
-          <w:b/>
-        </w:rPr>
-        <w:t xml:space="preserve"> </w:t>
-      </w:r>
-      <w:r>
-        <w:rPr>
-          <w:b/>
-        </w:rPr>
-        <w:t>:</w:t>
-      </w:r>
-      <w:r>
-        <w:t xml:space="preserve"> Très peu. À l'époque, « l'ADEME et le climat », c'était nouveau. [...] Le ministère de l'environnement a toujours conservé le leadership sur le thème</w:t>
-      </w:r>
-      <w:r>
-        <w:t xml:space="preserve"> du climat pour les entreprises à travers le dispositif des quotas. À l'ADEME, nous nous sommes emparés du thème sans l'avoir vraiment prémédité : il n'y a pas eu d'études marketing à la base mais simplement des rencontres et une forte intuition sur le sujet [pendant 10 ans, l'ADEME a soutenu l'utilisation massive du Bilan Carbone® par les entreprises françaises, avec succès] Au passage, le Service Climat avait été constitué en 2010. [...] Politiquement, c'était la première fois qu'il y avait le mot « climat » dans une rubrique de notre organigramme : cette thématique entrait dès lors dans nos compétences de manière officielle.</w:t>
-      </w:r>
-    </w:p>
-    <w:p>
-      <w:pPr>
-        <w:pStyle w:val="Citation"/>
-      </w:pPr>
-      <w:r>
-        <w:t xml:space="preserve">Extrait de </w:t>
-      </w:r>
-      <w:proofErr w:type="spellStart"/>
-      <w:r>
-        <w:t>Pallez</w:t>
-      </w:r>
-      <w:proofErr w:type="spellEnd"/>
-      <w:r>
-        <w:t xml:space="preserve"> F, Le Breton M, Gourdon T. « L’élaboration d'une politique publique environnementale, le Bilan Carbone », Annales des Mines - Gérer et comprendre, </w:t>
-      </w:r>
-    </w:p>
-    <w:p>
-      <w:pPr>
-        <w:pStyle w:val="Citation"/>
-      </w:pPr>
-      <w:r>
-        <w:t>2017/3 (n° 129), p. 13-19</w:t>
-      </w:r>
-    </w:p>
-    <w:p>
-      <w:pPr>
-        <w:pStyle w:val="document"/>
-      </w:pPr>
-      <w:r>
-        <w:t>Document 4</w:t>
-      </w:r>
-      <w:r>
-        <w:t> :</w:t>
-      </w:r>
-      <w:r>
-        <w:t xml:space="preserve"> </w:t>
-      </w:r>
-      <w:r>
-        <w:t>IA : les biais, une arme de discrimination massive</w:t>
-      </w:r>
-    </w:p>
-    <w:p>
-      <w:pPr>
-        <w:rPr>
-          <w:i/>
-        </w:rPr>
-      </w:pPr>
-      <w:r>
-        <w:rPr>
-          <w:i/>
-        </w:rPr>
-        <w:t>LES DEFIS DE L'INTELLIGENCE ARTIFICIELLE 2/5 C'est le côté obscur de l'intelligence artificielle, celui qui nous renvoie un reflet parfois déplaisant de nous-même : les biais. Dans les données, ils peuvent fausser les résultats.</w:t>
-      </w:r>
-    </w:p>
-    <w:p>
-      <w:r>
-        <w:t>Lors d'un recrutement, quels sont les critères que nous prenons en compte ? Ces critères peuvent être justifiés (le diplôme, l'expérience, etc.) ou arbitraires (le nom, le sexe, etc.). Ils peuvent donc induire des biais.</w:t>
-      </w:r>
-    </w:p>
-    <w:p>
-      <w:r>
-        <w:t>Quand vous donnez une pile de CV à un algorithme pour qu'il en retire les meilleurs candidats, il peut se fonder sur les profils qui ont déjà fait leurs preuves dans l'entreprise. Plus le parcours du candidat ressemble à celui de ces bons travailleurs, plus il reçoit une note élevée ; note qui va décider des chances d'embauche. De cette manière, la machine peut très bien faire ressortir des hommes blancs de quarante ans parce que l'entreprise a toujours recruté ces profils jusqu'à présent.</w:t>
-      </w:r>
-    </w:p>
-    <w:p>
-      <w:r>
-        <w:t xml:space="preserve">Pourquoi ? Car l'échantillon qui sert à induire le candidat idéal est biaisé. Si l'algorithme prend en compte le nom de famille, ou le lieu d'habitation, il peut facilement se retrouver à discriminer les profils selon leur couleur de </w:t>
-      </w:r>
-      <w:proofErr w:type="gramStart"/>
-      <w:r>
-        <w:t>peau</w:t>
-      </w:r>
-      <w:proofErr w:type="gramEnd"/>
-      <w:r>
-        <w:t>, même si ce n'était pas un critère de sélection à l'origine.</w:t>
-      </w:r>
-    </w:p>
-    <w:p>
-      <w:r>
-        <w:t xml:space="preserve">C'est ce qui est arrivé au St </w:t>
-      </w:r>
-      <w:proofErr w:type="spellStart"/>
-      <w:r>
-        <w:t>George's</w:t>
-      </w:r>
-      <w:proofErr w:type="spellEnd"/>
-      <w:r>
-        <w:t xml:space="preserve"> </w:t>
-      </w:r>
-      <w:proofErr w:type="spellStart"/>
-      <w:r>
-        <w:t>Hospital</w:t>
-      </w:r>
-      <w:proofErr w:type="spellEnd"/>
-      <w:r>
-        <w:t xml:space="preserve"> de Londres dans les années 1970. « L'ordinateur a appris à partir des humains comment discriminer, et il a fait le travail avec une efficacité à couper le souffle », ironise Cathy </w:t>
-      </w:r>
-      <w:proofErr w:type="spellStart"/>
-      <w:r>
-        <w:t>O'Neil</w:t>
-      </w:r>
-      <w:proofErr w:type="spellEnd"/>
-      <w:r>
-        <w:t xml:space="preserve"> dans son essai « </w:t>
-      </w:r>
-      <w:proofErr w:type="spellStart"/>
-      <w:r>
-        <w:t>Weapons</w:t>
-      </w:r>
-      <w:proofErr w:type="spellEnd"/>
-      <w:r>
-        <w:t xml:space="preserve"> of Math Destruction » (Crown </w:t>
-      </w:r>
-      <w:proofErr w:type="spellStart"/>
-      <w:r>
-        <w:t>Publishers</w:t>
-      </w:r>
-      <w:proofErr w:type="spellEnd"/>
-      <w:r>
-        <w:t>, 2016, à paraître cet automne chez Les Arènes). « Les personnes originaires de certaines zones, comme l'Afrique, le Pakistan, et des quartiers d'immigrés au Royaume-Uni, reçurent les notes les plus basses et ne furent pas conviées à un entretien. Une proportion surdimensionnée n'était pas de couleur blanche. »</w:t>
-      </w:r>
-    </w:p>
-    <w:p>
-      <w:r>
-        <w:lastRenderedPageBreak/>
+        <w:t xml:space="preserve"> of Math Destruction » (Crown Publishers, 2016, à paraître cet automne chez Les Arènes). « Les personnes originaires de certaines zones, comme l'Afrique, le Pakistan, et des quartiers d'immigrés au Royaume-Uni, reçurent les notes les plus basses et ne furent pas conviées à un entretien. Une proportion surdimensionnée n'était pas de couleur blanche. »</w:t>
+      </w:r>
+    </w:p>
+    <w:p>
+      <w:r>
         <w:t>L'affaire valut à l'hôpital une condamnation pour discrimination raciale. Les biais étaient dans les données, et furent reproduits automatiquement dans le modèle qui triait les candidats. Voilà comment le simple fait d'habiter dans le bon quartier peut faire de vous un bon médecin.</w:t>
       </w:r>
     </w:p>
@@ -688,13 +695,8 @@
       <w:r>
         <w:t xml:space="preserve">quels calculs ont été décisifs. </w:t>
       </w:r>
-      <w:proofErr w:type="gramStart"/>
-      <w:r>
-        <w:t>le</w:t>
-      </w:r>
-      <w:proofErr w:type="gramEnd"/>
-      <w:r>
-        <w:t xml:space="preserve"> résultat n'est pas explicable</w:t>
+      <w:r>
+        <w:t>le résultat n'est pas explicable</w:t>
       </w:r>
     </w:p>
     <w:p>
@@ -704,15 +706,7 @@
     </w:p>
     <w:p>
       <w:r>
-        <w:t xml:space="preserve">Mais ajouter ou retirer certains critères pour « </w:t>
-      </w:r>
-      <w:proofErr w:type="spellStart"/>
-      <w:r>
-        <w:t>débiaiser</w:t>
-      </w:r>
-      <w:proofErr w:type="spellEnd"/>
-      <w:r>
-        <w:t xml:space="preserve"> » la machine n'est pas suffisant. Si l'algorithme se calque sur la réalité et que la réalité est discriminatoire, alors l'algorithme sera discriminatoire. Aux Etats-Unis, les femmes conductrices chez Uber touchent en moyenne moins que les hommes, notamment parce qu'elles habitent dans des quartiers où la demande est moins élevée, et que, comme leurs confrères, elles ont tendance à ne pas s'éloigner de chez elles.</w:t>
+        <w:t>Mais ajouter ou retirer certains critères pour « débiaiser » la machine n'est pas suffisant. Si l'algorithme se calque sur la réalité et que la réalité est discriminatoire, alors l'algorithme sera discriminatoire. Aux Etats-Unis, les femmes conductrices chez Uber touchent en moyenne moins que les hommes, notamment parce qu'elles habitent dans des quartiers où la demande est moins élevée, et que, comme leurs confrères, elles ont tendance à ne pas s'éloigner de chez elles.</w:t>
       </w:r>
     </w:p>
     <w:p>
@@ -857,7 +851,7 @@
 </file>
 
 <file path=word/endnotes.xml><?xml version="1.0" encoding="utf-8"?>
-<w:endnotes xmlns:wpc="http://schemas.microsoft.com/office/word/2010/wordprocessingCanvas" xmlns:cx="http://schemas.microsoft.com/office/drawing/2014/chartex" xmlns:cx1="http://schemas.microsoft.com/office/drawing/2015/9/8/chartex" xmlns:mc="http://schemas.openxmlformats.org/markup-compatibility/2006" xmlns:o="urn:schemas-microsoft-com:office:office" xmlns:r="http://schemas.openxmlformats.org/officeDocument/2006/relationships" xmlns:m="http://schemas.openxmlformats.org/officeDocument/2006/math" xmlns:v="urn:schemas-microsoft-com:vml" xmlns:wp14="http://schemas.microsoft.com/office/word/2010/wordprocessingDrawing" xmlns:wp="http://schemas.openxmlformats.org/drawingml/2006/wordprocessingDrawing" xmlns:w10="urn:schemas-microsoft-com:office:word" xmlns:w="http://schemas.openxmlformats.org/wordprocessingml/2006/main" xmlns:w14="http://schemas.microsoft.com/office/word/2010/wordml" xmlns:w15="http://schemas.microsoft.com/office/word/2012/wordml" xmlns:w16se="http://schemas.microsoft.com/office/word/2015/wordml/symex" xmlns:wpg="http://schemas.microsoft.com/office/word/2010/wordprocessingGroup" xmlns:wpi="http://schemas.microsoft.com/office/word/2010/wordprocessingInk" xmlns:wne="http://schemas.microsoft.com/office/word/2006/wordml" xmlns:wps="http://schemas.microsoft.com/office/word/2010/wordprocessingShape" mc:Ignorable="w14 w15 w16se wp14">
+<w:endnotes xmlns:wpc="http://schemas.microsoft.com/office/word/2010/wordprocessingCanvas" xmlns:cx="http://schemas.microsoft.com/office/drawing/2014/chartex" xmlns:cx1="http://schemas.microsoft.com/office/drawing/2015/9/8/chartex" xmlns:cx2="http://schemas.microsoft.com/office/drawing/2015/10/21/chartex" xmlns:cx3="http://schemas.microsoft.com/office/drawing/2016/5/9/chartex" xmlns:cx4="http://schemas.microsoft.com/office/drawing/2016/5/10/chartex" xmlns:cx5="http://schemas.microsoft.com/office/drawing/2016/5/11/chartex" xmlns:cx6="http://schemas.microsoft.com/office/drawing/2016/5/12/chartex" xmlns:cx7="http://schemas.microsoft.com/office/drawing/2016/5/13/chartex" xmlns:cx8="http://schemas.microsoft.com/office/drawing/2016/5/14/chartex" xmlns:mc="http://schemas.openxmlformats.org/markup-compatibility/2006" xmlns:aink="http://schemas.microsoft.com/office/drawing/2016/ink" xmlns:am3d="http://schemas.microsoft.com/office/drawing/2017/model3d" xmlns:o="urn:schemas-microsoft-com:office:office" xmlns:oel="http://schemas.microsoft.com/office/2019/extlst" xmlns:r="http://schemas.openxmlformats.org/officeDocument/2006/relationships" xmlns:m="http://schemas.openxmlformats.org/officeDocument/2006/math" xmlns:v="urn:schemas-microsoft-com:vml" xmlns:wp14="http://schemas.microsoft.com/office/word/2010/wordprocessingDrawing" xmlns:wp="http://schemas.openxmlformats.org/drawingml/2006/wordprocessingDrawing" xmlns:w10="urn:schemas-microsoft-com:office:word" xmlns:w="http://schemas.openxmlformats.org/wordprocessingml/2006/main" xmlns:w14="http://schemas.microsoft.com/office/word/2010/wordml" xmlns:w15="http://schemas.microsoft.com/office/word/2012/wordml" xmlns:w16cex="http://schemas.microsoft.com/office/word/2018/wordml/cex" xmlns:w16cid="http://schemas.microsoft.com/office/word/2016/wordml/cid" xmlns:w16="http://schemas.microsoft.com/office/word/2018/wordml" xmlns:w16sdtdh="http://schemas.microsoft.com/office/word/2020/wordml/sdtdatahash" xmlns:w16se="http://schemas.microsoft.com/office/word/2015/wordml/symex" xmlns:wpg="http://schemas.microsoft.com/office/word/2010/wordprocessingGroup" xmlns:wpi="http://schemas.microsoft.com/office/word/2010/wordprocessingInk" xmlns:wne="http://schemas.microsoft.com/office/word/2006/wordml" xmlns:wps="http://schemas.microsoft.com/office/word/2010/wordprocessingShape" mc:Ignorable="w14 w15 w16se w16cid w16 w16cex w16sdtdh wp14">
   <w:endnote w:type="separator" w:id="-1">
     <w:p>
       <w:pPr>
@@ -882,7 +876,7 @@
 </file>
 
 <file path=word/footer1.xml><?xml version="1.0" encoding="utf-8"?>
-<w:ftr xmlns:wpc="http://schemas.microsoft.com/office/word/2010/wordprocessingCanvas" xmlns:cx="http://schemas.microsoft.com/office/drawing/2014/chartex" xmlns:cx1="http://schemas.microsoft.com/office/drawing/2015/9/8/chartex" xmlns:mc="http://schemas.openxmlformats.org/markup-compatibility/2006" xmlns:o="urn:schemas-microsoft-com:office:office" xmlns:r="http://schemas.openxmlformats.org/officeDocument/2006/relationships" xmlns:m="http://schemas.openxmlformats.org/officeDocument/2006/math" xmlns:v="urn:schemas-microsoft-com:vml" xmlns:wp14="http://schemas.microsoft.com/office/word/2010/wordprocessingDrawing" xmlns:wp="http://schemas.openxmlformats.org/drawingml/2006/wordprocessingDrawing" xmlns:w10="urn:schemas-microsoft-com:office:word" xmlns:w="http://schemas.openxmlformats.org/wordprocessingml/2006/main" xmlns:w14="http://schemas.microsoft.com/office/word/2010/wordml" xmlns:w15="http://schemas.microsoft.com/office/word/2012/wordml" xmlns:w16se="http://schemas.microsoft.com/office/word/2015/wordml/symex" xmlns:wpg="http://schemas.microsoft.com/office/word/2010/wordprocessingGroup" xmlns:wpi="http://schemas.microsoft.com/office/word/2010/wordprocessingInk" xmlns:wne="http://schemas.microsoft.com/office/word/2006/wordml" xmlns:wps="http://schemas.microsoft.com/office/word/2010/wordprocessingShape" mc:Ignorable="w14 w15 w16se wp14">
+<w:ftr xmlns:wpc="http://schemas.microsoft.com/office/word/2010/wordprocessingCanvas" xmlns:cx="http://schemas.microsoft.com/office/drawing/2014/chartex" xmlns:cx1="http://schemas.microsoft.com/office/drawing/2015/9/8/chartex" xmlns:cx2="http://schemas.microsoft.com/office/drawing/2015/10/21/chartex" xmlns:cx3="http://schemas.microsoft.com/office/drawing/2016/5/9/chartex" xmlns:cx4="http://schemas.microsoft.com/office/drawing/2016/5/10/chartex" xmlns:cx5="http://schemas.microsoft.com/office/drawing/2016/5/11/chartex" xmlns:cx6="http://schemas.microsoft.com/office/drawing/2016/5/12/chartex" xmlns:cx7="http://schemas.microsoft.com/office/drawing/2016/5/13/chartex" xmlns:cx8="http://schemas.microsoft.com/office/drawing/2016/5/14/chartex" xmlns:mc="http://schemas.openxmlformats.org/markup-compatibility/2006" xmlns:aink="http://schemas.microsoft.com/office/drawing/2016/ink" xmlns:am3d="http://schemas.microsoft.com/office/drawing/2017/model3d" xmlns:o="urn:schemas-microsoft-com:office:office" xmlns:oel="http://schemas.microsoft.com/office/2019/extlst" xmlns:r="http://schemas.openxmlformats.org/officeDocument/2006/relationships" xmlns:m="http://schemas.openxmlformats.org/officeDocument/2006/math" xmlns:v="urn:schemas-microsoft-com:vml" xmlns:wp14="http://schemas.microsoft.com/office/word/2010/wordprocessingDrawing" xmlns:wp="http://schemas.openxmlformats.org/drawingml/2006/wordprocessingDrawing" xmlns:w10="urn:schemas-microsoft-com:office:word" xmlns:w="http://schemas.openxmlformats.org/wordprocessingml/2006/main" xmlns:w14="http://schemas.microsoft.com/office/word/2010/wordml" xmlns:w15="http://schemas.microsoft.com/office/word/2012/wordml" xmlns:w16cex="http://schemas.microsoft.com/office/word/2018/wordml/cex" xmlns:w16cid="http://schemas.microsoft.com/office/word/2016/wordml/cid" xmlns:w16="http://schemas.microsoft.com/office/word/2018/wordml" xmlns:w16sdtdh="http://schemas.microsoft.com/office/word/2020/wordml/sdtdatahash" xmlns:w16se="http://schemas.microsoft.com/office/word/2015/wordml/symex" xmlns:wpg="http://schemas.microsoft.com/office/word/2010/wordprocessingGroup" xmlns:wpi="http://schemas.microsoft.com/office/word/2010/wordprocessingInk" xmlns:wne="http://schemas.microsoft.com/office/word/2006/wordml" xmlns:wps="http://schemas.microsoft.com/office/word/2010/wordprocessingShape" mc:Ignorable="w14 w15 w16se w16cid w16 w16cex w16sdtdh wp14">
   <w:p>
     <w:pPr>
       <w:pStyle w:val="Pieddepage"/>
@@ -927,20 +921,33 @@
     <w:r>
       <w:t>/</w:t>
     </w:r>
-    <w:fldSimple w:instr=" NUMPAGES   \* MERGEFORMAT ">
-      <w:r>
-        <w:rPr>
-          <w:noProof/>
-        </w:rPr>
-        <w:t>3</w:t>
-      </w:r>
-    </w:fldSimple>
+    <w:r>
+      <w:fldChar w:fldCharType="begin"/>
+    </w:r>
+    <w:r>
+      <w:instrText xml:space="preserve"> NUMPAGES   \* MERGEFORMAT </w:instrText>
+    </w:r>
+    <w:r>
+      <w:fldChar w:fldCharType="separate"/>
+    </w:r>
+    <w:r>
+      <w:rPr>
+        <w:noProof/>
+      </w:rPr>
+      <w:t>3</w:t>
+    </w:r>
+    <w:r>
+      <w:rPr>
+        <w:noProof/>
+      </w:rPr>
+      <w:fldChar w:fldCharType="end"/>
+    </w:r>
   </w:p>
 </w:ftr>
 </file>
 
 <file path=word/footnotes.xml><?xml version="1.0" encoding="utf-8"?>
-<w:footnotes xmlns:wpc="http://schemas.microsoft.com/office/word/2010/wordprocessingCanvas" xmlns:cx="http://schemas.microsoft.com/office/drawing/2014/chartex" xmlns:cx1="http://schemas.microsoft.com/office/drawing/2015/9/8/chartex" xmlns:mc="http://schemas.openxmlformats.org/markup-compatibility/2006" xmlns:o="urn:schemas-microsoft-com:office:office" xmlns:r="http://schemas.openxmlformats.org/officeDocument/2006/relationships" xmlns:m="http://schemas.openxmlformats.org/officeDocument/2006/math" xmlns:v="urn:schemas-microsoft-com:vml" xmlns:wp14="http://schemas.microsoft.com/office/word/2010/wordprocessingDrawing" xmlns:wp="http://schemas.openxmlformats.org/drawingml/2006/wordprocessingDrawing" xmlns:w10="urn:schemas-microsoft-com:office:word" xmlns:w="http://schemas.openxmlformats.org/wordprocessingml/2006/main" xmlns:w14="http://schemas.microsoft.com/office/word/2010/wordml" xmlns:w15="http://schemas.microsoft.com/office/word/2012/wordml" xmlns:w16se="http://schemas.microsoft.com/office/word/2015/wordml/symex" xmlns:wpg="http://schemas.microsoft.com/office/word/2010/wordprocessingGroup" xmlns:wpi="http://schemas.microsoft.com/office/word/2010/wordprocessingInk" xmlns:wne="http://schemas.microsoft.com/office/word/2006/wordml" xmlns:wps="http://schemas.microsoft.com/office/word/2010/wordprocessingShape" mc:Ignorable="w14 w15 w16se wp14">
+<w:footnotes xmlns:wpc="http://schemas.microsoft.com/office/word/2010/wordprocessingCanvas" xmlns:cx="http://schemas.microsoft.com/office/drawing/2014/chartex" xmlns:cx1="http://schemas.microsoft.com/office/drawing/2015/9/8/chartex" xmlns:cx2="http://schemas.microsoft.com/office/drawing/2015/10/21/chartex" xmlns:cx3="http://schemas.microsoft.com/office/drawing/2016/5/9/chartex" xmlns:cx4="http://schemas.microsoft.com/office/drawing/2016/5/10/chartex" xmlns:cx5="http://schemas.microsoft.com/office/drawing/2016/5/11/chartex" xmlns:cx6="http://schemas.microsoft.com/office/drawing/2016/5/12/chartex" xmlns:cx7="http://schemas.microsoft.com/office/drawing/2016/5/13/chartex" xmlns:cx8="http://schemas.microsoft.com/office/drawing/2016/5/14/chartex" xmlns:mc="http://schemas.openxmlformats.org/markup-compatibility/2006" xmlns:aink="http://schemas.microsoft.com/office/drawing/2016/ink" xmlns:am3d="http://schemas.microsoft.com/office/drawing/2017/model3d" xmlns:o="urn:schemas-microsoft-com:office:office" xmlns:oel="http://schemas.microsoft.com/office/2019/extlst" xmlns:r="http://schemas.openxmlformats.org/officeDocument/2006/relationships" xmlns:m="http://schemas.openxmlformats.org/officeDocument/2006/math" xmlns:v="urn:schemas-microsoft-com:vml" xmlns:wp14="http://schemas.microsoft.com/office/word/2010/wordprocessingDrawing" xmlns:wp="http://schemas.openxmlformats.org/drawingml/2006/wordprocessingDrawing" xmlns:w10="urn:schemas-microsoft-com:office:word" xmlns:w="http://schemas.openxmlformats.org/wordprocessingml/2006/main" xmlns:w14="http://schemas.microsoft.com/office/word/2010/wordml" xmlns:w15="http://schemas.microsoft.com/office/word/2012/wordml" xmlns:w16cex="http://schemas.microsoft.com/office/word/2018/wordml/cex" xmlns:w16cid="http://schemas.microsoft.com/office/word/2016/wordml/cid" xmlns:w16="http://schemas.microsoft.com/office/word/2018/wordml" xmlns:w16sdtdh="http://schemas.microsoft.com/office/word/2020/wordml/sdtdatahash" xmlns:w16se="http://schemas.microsoft.com/office/word/2015/wordml/symex" xmlns:wpg="http://schemas.microsoft.com/office/word/2010/wordprocessingGroup" xmlns:wpi="http://schemas.microsoft.com/office/word/2010/wordprocessingInk" xmlns:wne="http://schemas.microsoft.com/office/word/2006/wordml" xmlns:wps="http://schemas.microsoft.com/office/word/2010/wordprocessingShape" mc:Ignorable="w14 w15 w16se w16cid w16 w16cex w16sdtdh wp14">
   <w:footnote w:type="separator" w:id="-1">
     <w:p>
       <w:pPr>
@@ -965,7 +972,7 @@
 </file>
 
 <file path=word/numbering.xml><?xml version="1.0" encoding="utf-8"?>
-<w:numbering xmlns:wpc="http://schemas.microsoft.com/office/word/2010/wordprocessingCanvas" xmlns:cx="http://schemas.microsoft.com/office/drawing/2014/chartex" xmlns:cx1="http://schemas.microsoft.com/office/drawing/2015/9/8/chartex" xmlns:mc="http://schemas.openxmlformats.org/markup-compatibility/2006" xmlns:o="urn:schemas-microsoft-com:office:office" xmlns:r="http://schemas.openxmlformats.org/officeDocument/2006/relationships" xmlns:m="http://schemas.openxmlformats.org/officeDocument/2006/math" xmlns:v="urn:schemas-microsoft-com:vml" xmlns:wp14="http://schemas.microsoft.com/office/word/2010/wordprocessingDrawing" xmlns:wp="http://schemas.openxmlformats.org/drawingml/2006/wordprocessingDrawing" xmlns:w10="urn:schemas-microsoft-com:office:word" xmlns:w="http://schemas.openxmlformats.org/wordprocessingml/2006/main" xmlns:w14="http://schemas.microsoft.com/office/word/2010/wordml" xmlns:w15="http://schemas.microsoft.com/office/word/2012/wordml" xmlns:w16se="http://schemas.microsoft.com/office/word/2015/wordml/symex" xmlns:wpg="http://schemas.microsoft.com/office/word/2010/wordprocessingGroup" xmlns:wpi="http://schemas.microsoft.com/office/word/2010/wordprocessingInk" xmlns:wne="http://schemas.microsoft.com/office/word/2006/wordml" xmlns:wps="http://schemas.microsoft.com/office/word/2010/wordprocessingShape" mc:Ignorable="w14 w15 w16se wp14">
+<w:numbering xmlns:wpc="http://schemas.microsoft.com/office/word/2010/wordprocessingCanvas" xmlns:cx="http://schemas.microsoft.com/office/drawing/2014/chartex" xmlns:cx1="http://schemas.microsoft.com/office/drawing/2015/9/8/chartex" xmlns:cx2="http://schemas.microsoft.com/office/drawing/2015/10/21/chartex" xmlns:cx3="http://schemas.microsoft.com/office/drawing/2016/5/9/chartex" xmlns:cx4="http://schemas.microsoft.com/office/drawing/2016/5/10/chartex" xmlns:cx5="http://schemas.microsoft.com/office/drawing/2016/5/11/chartex" xmlns:cx6="http://schemas.microsoft.com/office/drawing/2016/5/12/chartex" xmlns:cx7="http://schemas.microsoft.com/office/drawing/2016/5/13/chartex" xmlns:cx8="http://schemas.microsoft.com/office/drawing/2016/5/14/chartex" xmlns:mc="http://schemas.openxmlformats.org/markup-compatibility/2006" xmlns:aink="http://schemas.microsoft.com/office/drawing/2016/ink" xmlns:am3d="http://schemas.microsoft.com/office/drawing/2017/model3d" xmlns:o="urn:schemas-microsoft-com:office:office" xmlns:oel="http://schemas.microsoft.com/office/2019/extlst" xmlns:r="http://schemas.openxmlformats.org/officeDocument/2006/relationships" xmlns:m="http://schemas.openxmlformats.org/officeDocument/2006/math" xmlns:v="urn:schemas-microsoft-com:vml" xmlns:wp14="http://schemas.microsoft.com/office/word/2010/wordprocessingDrawing" xmlns:wp="http://schemas.openxmlformats.org/drawingml/2006/wordprocessingDrawing" xmlns:w10="urn:schemas-microsoft-com:office:word" xmlns:w="http://schemas.openxmlformats.org/wordprocessingml/2006/main" xmlns:w14="http://schemas.microsoft.com/office/word/2010/wordml" xmlns:w15="http://schemas.microsoft.com/office/word/2012/wordml" xmlns:w16cex="http://schemas.microsoft.com/office/word/2018/wordml/cex" xmlns:w16cid="http://schemas.microsoft.com/office/word/2016/wordml/cid" xmlns:w16="http://schemas.microsoft.com/office/word/2018/wordml" xmlns:w16sdtdh="http://schemas.microsoft.com/office/word/2020/wordml/sdtdatahash" xmlns:w16se="http://schemas.microsoft.com/office/word/2015/wordml/symex" xmlns:wpg="http://schemas.microsoft.com/office/word/2010/wordprocessingGroup" xmlns:wpi="http://schemas.microsoft.com/office/word/2010/wordprocessingInk" xmlns:wne="http://schemas.microsoft.com/office/word/2006/wordml" xmlns:wps="http://schemas.microsoft.com/office/word/2010/wordprocessingShape" mc:Ignorable="w14 w15 w16se w16cid w16 w16cex w16sdtdh wp14">
   <w:abstractNum w:abstractNumId="0" w15:restartNumberingAfterBreak="0">
     <w:nsid w:val="42F91159"/>
     <w:multiLevelType w:val="hybridMultilevel"/>
@@ -1374,23 +1381,23 @@
       </w:rPr>
     </w:lvl>
   </w:abstractNum>
-  <w:num w:numId="1">
+  <w:num w:numId="1" w16cid:durableId="1903905700">
     <w:abstractNumId w:val="1"/>
   </w:num>
-  <w:num w:numId="2">
+  <w:num w:numId="2" w16cid:durableId="1274903940">
     <w:abstractNumId w:val="2"/>
   </w:num>
-  <w:num w:numId="3">
+  <w:num w:numId="3" w16cid:durableId="431753537">
     <w:abstractNumId w:val="0"/>
   </w:num>
-  <w:num w:numId="4">
+  <w:num w:numId="4" w16cid:durableId="268197471">
     <w:abstractNumId w:val="3"/>
   </w:num>
 </w:numbering>
 </file>
 
 <file path=word/styles.xml><?xml version="1.0" encoding="utf-8"?>
-<w:styles xmlns:mc="http://schemas.openxmlformats.org/markup-compatibility/2006" xmlns:r="http://schemas.openxmlformats.org/officeDocument/2006/relationships" xmlns:w="http://schemas.openxmlformats.org/wordprocessingml/2006/main" xmlns:w14="http://schemas.microsoft.com/office/word/2010/wordml" xmlns:w15="http://schemas.microsoft.com/office/word/2012/wordml" xmlns:w16se="http://schemas.microsoft.com/office/word/2015/wordml/symex" mc:Ignorable="w14 w15 w16se">
+<w:styles xmlns:mc="http://schemas.openxmlformats.org/markup-compatibility/2006" xmlns:r="http://schemas.openxmlformats.org/officeDocument/2006/relationships" xmlns:w="http://schemas.openxmlformats.org/wordprocessingml/2006/main" xmlns:w14="http://schemas.microsoft.com/office/word/2010/wordml" xmlns:w15="http://schemas.microsoft.com/office/word/2012/wordml" xmlns:w16cex="http://schemas.microsoft.com/office/word/2018/wordml/cex" xmlns:w16cid="http://schemas.microsoft.com/office/word/2016/wordml/cid" xmlns:w16="http://schemas.microsoft.com/office/word/2018/wordml" xmlns:w16sdtdh="http://schemas.microsoft.com/office/word/2020/wordml/sdtdatahash" xmlns:w16se="http://schemas.microsoft.com/office/word/2015/wordml/symex" mc:Ignorable="w14 w15 w16se w16cid w16 w16cex w16sdtdh">
   <w:docDefaults>
     <w:rPrDefault>
       <w:rPr>
@@ -1406,7 +1413,7 @@
       </w:pPr>
     </w:pPrDefault>
   </w:docDefaults>
-  <w:latentStyles w:defLockedState="0" w:defUIPriority="99" w:defSemiHidden="0" w:defUnhideWhenUsed="0" w:defQFormat="0" w:count="371">
+  <w:latentStyles w:defLockedState="0" w:defUIPriority="99" w:defSemiHidden="0" w:defUnhideWhenUsed="0" w:defQFormat="0" w:count="376">
     <w:lsdException w:name="Normal" w:uiPriority="0" w:qFormat="1"/>
     <w:lsdException w:name="heading 1" w:uiPriority="9" w:qFormat="1"/>
     <w:lsdException w:name="heading 2" w:semiHidden="1" w:uiPriority="9" w:unhideWhenUsed="1" w:qFormat="1"/>
@@ -1778,6 +1785,11 @@
     <w:lsdException w:name="List Table 5 Dark Accent 6" w:uiPriority="50"/>
     <w:lsdException w:name="List Table 6 Colorful Accent 6" w:uiPriority="51"/>
     <w:lsdException w:name="List Table 7 Colorful Accent 6" w:uiPriority="52"/>
+    <w:lsdException w:name="Mention" w:semiHidden="1" w:unhideWhenUsed="1"/>
+    <w:lsdException w:name="Smart Hyperlink" w:semiHidden="1" w:unhideWhenUsed="1"/>
+    <w:lsdException w:name="Hashtag" w:semiHidden="1" w:unhideWhenUsed="1"/>
+    <w:lsdException w:name="Unresolved Mention" w:semiHidden="1" w:unhideWhenUsed="1"/>
+    <w:lsdException w:name="Smart Link" w:semiHidden="1" w:unhideWhenUsed="1"/>
   </w:latentStyles>
   <w:style w:type="paragraph" w:default="1" w:styleId="Normal">
     <w:name w:val="Normal"/>
@@ -2150,7 +2162,7 @@
       <w:szCs w:val="26"/>
     </w:rPr>
   </w:style>
-  <w:style w:type="character" w:styleId="Rfrenceple">
+  <w:style w:type="character" w:styleId="Rfrencelgre">
     <w:name w:val="Subtle Reference"/>
     <w:basedOn w:val="Policepardfaut"/>
     <w:uiPriority w:val="31"/>

</xml_diff>